<commit_message>
curso terminado hasta el taller ahora se continua copn el basico de circuitos electyronicosa
</commit_message>
<xml_diff>
--- a/Fundamentos_Electricidad_Electronica/apuntes.docx
+++ b/Fundamentos_Electricidad_Electronica/apuntes.docx
@@ -435,8 +435,431 @@
           </wp:inline>
         </w:drawing>
       </w:r>
+    </w:p>
+    <w:p>
+      <w:pPr>
+        <w:rPr>
+          <w:b/>
+        </w:rPr>
+      </w:pPr>
+      <w:r>
+        <w:rPr>
+          <w:b/>
+        </w:rPr>
+        <w:t xml:space="preserve"> </w:t>
+      </w:r>
+      <w:r>
+        <w:rPr>
+          <w:b/>
+        </w:rPr>
+        <w:tab/>
+        <w:t>Examen</w:t>
+      </w:r>
+    </w:p>
+    <w:p>
+      <w:pPr>
+        <w:rPr>
+          <w:b/>
+        </w:rPr>
+      </w:pPr>
+      <w:r>
+        <w:rPr>
+          <w:noProof/>
+          <w:lang w:eastAsia="es-CO"/>
+        </w:rPr>
+        <w:lastRenderedPageBreak/>
+        <w:drawing>
+          <wp:inline distT="0" distB="0" distL="0" distR="0" wp14:anchorId="18769FC3" wp14:editId="5DC9013B">
+            <wp:extent cx="5612130" cy="4639945"/>
+            <wp:effectExtent l="0" t="0" r="7620" b="8255"/>
+            <wp:docPr id="14" name="Imagen 14"/>
+            <wp:cNvGraphicFramePr>
+              <a:graphicFrameLocks xmlns:a="http://schemas.openxmlformats.org/drawingml/2006/main" noChangeAspect="1"/>
+            </wp:cNvGraphicFramePr>
+            <a:graphic xmlns:a="http://schemas.openxmlformats.org/drawingml/2006/main">
+              <a:graphicData uri="http://schemas.openxmlformats.org/drawingml/2006/picture">
+                <pic:pic xmlns:pic="http://schemas.openxmlformats.org/drawingml/2006/picture">
+                  <pic:nvPicPr>
+                    <pic:cNvPr id="1" name=""/>
+                    <pic:cNvPicPr/>
+                  </pic:nvPicPr>
+                  <pic:blipFill>
+                    <a:blip r:embed="rId12"/>
+                    <a:stretch>
+                      <a:fillRect/>
+                    </a:stretch>
+                  </pic:blipFill>
+                  <pic:spPr>
+                    <a:xfrm>
+                      <a:off x="0" y="0"/>
+                      <a:ext cx="5612130" cy="4639945"/>
+                    </a:xfrm>
+                    <a:prstGeom prst="rect">
+                      <a:avLst/>
+                    </a:prstGeom>
+                  </pic:spPr>
+                </pic:pic>
+              </a:graphicData>
+            </a:graphic>
+          </wp:inline>
+        </w:drawing>
+      </w:r>
+    </w:p>
+    <w:p>
+      <w:pPr>
+        <w:rPr>
+          <w:b/>
+        </w:rPr>
+      </w:pPr>
+      <w:r>
+        <w:rPr>
+          <w:noProof/>
+          <w:lang w:eastAsia="es-CO"/>
+        </w:rPr>
+        <w:lastRenderedPageBreak/>
+        <w:drawing>
+          <wp:inline distT="0" distB="0" distL="0" distR="0" wp14:anchorId="2880780F" wp14:editId="161B0FD1">
+            <wp:extent cx="5612130" cy="4632325"/>
+            <wp:effectExtent l="0" t="0" r="7620" b="0"/>
+            <wp:docPr id="15" name="Imagen 15"/>
+            <wp:cNvGraphicFramePr>
+              <a:graphicFrameLocks xmlns:a="http://schemas.openxmlformats.org/drawingml/2006/main" noChangeAspect="1"/>
+            </wp:cNvGraphicFramePr>
+            <a:graphic xmlns:a="http://schemas.openxmlformats.org/drawingml/2006/main">
+              <a:graphicData uri="http://schemas.openxmlformats.org/drawingml/2006/picture">
+                <pic:pic xmlns:pic="http://schemas.openxmlformats.org/drawingml/2006/picture">
+                  <pic:nvPicPr>
+                    <pic:cNvPr id="1" name=""/>
+                    <pic:cNvPicPr/>
+                  </pic:nvPicPr>
+                  <pic:blipFill>
+                    <a:blip r:embed="rId13"/>
+                    <a:stretch>
+                      <a:fillRect/>
+                    </a:stretch>
+                  </pic:blipFill>
+                  <pic:spPr>
+                    <a:xfrm>
+                      <a:off x="0" y="0"/>
+                      <a:ext cx="5612130" cy="4632325"/>
+                    </a:xfrm>
+                    <a:prstGeom prst="rect">
+                      <a:avLst/>
+                    </a:prstGeom>
+                  </pic:spPr>
+                </pic:pic>
+              </a:graphicData>
+            </a:graphic>
+          </wp:inline>
+        </w:drawing>
+      </w:r>
+    </w:p>
+    <w:p>
+      <w:pPr>
+        <w:rPr>
+          <w:b/>
+        </w:rPr>
+      </w:pPr>
+      <w:r>
+        <w:rPr>
+          <w:noProof/>
+          <w:lang w:eastAsia="es-CO"/>
+        </w:rPr>
+        <w:drawing>
+          <wp:inline distT="0" distB="0" distL="0" distR="0" wp14:anchorId="27570C95" wp14:editId="0B4F0F62">
+            <wp:extent cx="5612130" cy="633730"/>
+            <wp:effectExtent l="0" t="0" r="7620" b="0"/>
+            <wp:docPr id="16" name="Imagen 16"/>
+            <wp:cNvGraphicFramePr>
+              <a:graphicFrameLocks xmlns:a="http://schemas.openxmlformats.org/drawingml/2006/main" noChangeAspect="1"/>
+            </wp:cNvGraphicFramePr>
+            <a:graphic xmlns:a="http://schemas.openxmlformats.org/drawingml/2006/main">
+              <a:graphicData uri="http://schemas.openxmlformats.org/drawingml/2006/picture">
+                <pic:pic xmlns:pic="http://schemas.openxmlformats.org/drawingml/2006/picture">
+                  <pic:nvPicPr>
+                    <pic:cNvPr id="1" name=""/>
+                    <pic:cNvPicPr/>
+                  </pic:nvPicPr>
+                  <pic:blipFill>
+                    <a:blip r:embed="rId14"/>
+                    <a:stretch>
+                      <a:fillRect/>
+                    </a:stretch>
+                  </pic:blipFill>
+                  <pic:spPr>
+                    <a:xfrm>
+                      <a:off x="0" y="0"/>
+                      <a:ext cx="5612130" cy="633730"/>
+                    </a:xfrm>
+                    <a:prstGeom prst="rect">
+                      <a:avLst/>
+                    </a:prstGeom>
+                  </pic:spPr>
+                </pic:pic>
+              </a:graphicData>
+            </a:graphic>
+          </wp:inline>
+        </w:drawing>
+      </w:r>
       <w:bookmarkStart w:id="0" w:name="_GoBack"/>
       <w:bookmarkEnd w:id="0"/>
+    </w:p>
+    <w:p>
+      <w:pPr>
+        <w:rPr>
+          <w:b/>
+        </w:rPr>
+      </w:pPr>
+    </w:p>
+    <w:p>
+      <w:pPr>
+        <w:rPr>
+          <w:b/>
+        </w:rPr>
+      </w:pPr>
+      <w:r>
+        <w:rPr>
+          <w:noProof/>
+          <w:lang w:eastAsia="es-CO"/>
+        </w:rPr>
+        <w:lastRenderedPageBreak/>
+        <w:drawing>
+          <wp:inline distT="0" distB="0" distL="0" distR="0" wp14:anchorId="247EFF6B" wp14:editId="2E7A1B3E">
+            <wp:extent cx="3400425" cy="3819525"/>
+            <wp:effectExtent l="0" t="0" r="9525" b="9525"/>
+            <wp:docPr id="9" name="Imagen 9"/>
+            <wp:cNvGraphicFramePr>
+              <a:graphicFrameLocks xmlns:a="http://schemas.openxmlformats.org/drawingml/2006/main" noChangeAspect="1"/>
+            </wp:cNvGraphicFramePr>
+            <a:graphic xmlns:a="http://schemas.openxmlformats.org/drawingml/2006/main">
+              <a:graphicData uri="http://schemas.openxmlformats.org/drawingml/2006/picture">
+                <pic:pic xmlns:pic="http://schemas.openxmlformats.org/drawingml/2006/picture">
+                  <pic:nvPicPr>
+                    <pic:cNvPr id="1" name=""/>
+                    <pic:cNvPicPr/>
+                  </pic:nvPicPr>
+                  <pic:blipFill>
+                    <a:blip r:embed="rId15"/>
+                    <a:stretch>
+                      <a:fillRect/>
+                    </a:stretch>
+                  </pic:blipFill>
+                  <pic:spPr>
+                    <a:xfrm>
+                      <a:off x="0" y="0"/>
+                      <a:ext cx="3400425" cy="3819525"/>
+                    </a:xfrm>
+                    <a:prstGeom prst="rect">
+                      <a:avLst/>
+                    </a:prstGeom>
+                  </pic:spPr>
+                </pic:pic>
+              </a:graphicData>
+            </a:graphic>
+          </wp:inline>
+        </w:drawing>
+      </w:r>
+    </w:p>
+    <w:p>
+      <w:pPr>
+        <w:rPr>
+          <w:b/>
+        </w:rPr>
+      </w:pPr>
+      <w:r>
+        <w:rPr>
+          <w:noProof/>
+          <w:lang w:eastAsia="es-CO"/>
+        </w:rPr>
+        <w:drawing>
+          <wp:inline distT="0" distB="0" distL="0" distR="0" wp14:anchorId="740FF560" wp14:editId="7125312B">
+            <wp:extent cx="5612130" cy="3496945"/>
+            <wp:effectExtent l="0" t="0" r="7620" b="8255"/>
+            <wp:docPr id="10" name="Imagen 10"/>
+            <wp:cNvGraphicFramePr>
+              <a:graphicFrameLocks xmlns:a="http://schemas.openxmlformats.org/drawingml/2006/main" noChangeAspect="1"/>
+            </wp:cNvGraphicFramePr>
+            <a:graphic xmlns:a="http://schemas.openxmlformats.org/drawingml/2006/main">
+              <a:graphicData uri="http://schemas.openxmlformats.org/drawingml/2006/picture">
+                <pic:pic xmlns:pic="http://schemas.openxmlformats.org/drawingml/2006/picture">
+                  <pic:nvPicPr>
+                    <pic:cNvPr id="1" name=""/>
+                    <pic:cNvPicPr/>
+                  </pic:nvPicPr>
+                  <pic:blipFill>
+                    <a:blip r:embed="rId16"/>
+                    <a:stretch>
+                      <a:fillRect/>
+                    </a:stretch>
+                  </pic:blipFill>
+                  <pic:spPr>
+                    <a:xfrm>
+                      <a:off x="0" y="0"/>
+                      <a:ext cx="5612130" cy="3496945"/>
+                    </a:xfrm>
+                    <a:prstGeom prst="rect">
+                      <a:avLst/>
+                    </a:prstGeom>
+                  </pic:spPr>
+                </pic:pic>
+              </a:graphicData>
+            </a:graphic>
+          </wp:inline>
+        </w:drawing>
+      </w:r>
+    </w:p>
+    <w:p>
+      <w:pPr>
+        <w:rPr>
+          <w:b/>
+        </w:rPr>
+      </w:pPr>
+      <w:r>
+        <w:rPr>
+          <w:noProof/>
+          <w:lang w:eastAsia="es-CO"/>
+        </w:rPr>
+        <w:lastRenderedPageBreak/>
+        <w:drawing>
+          <wp:inline distT="0" distB="0" distL="0" distR="0" wp14:anchorId="4A7F2A01" wp14:editId="00C80A81">
+            <wp:extent cx="4371975" cy="3819525"/>
+            <wp:effectExtent l="0" t="0" r="9525" b="9525"/>
+            <wp:docPr id="11" name="Imagen 11"/>
+            <wp:cNvGraphicFramePr>
+              <a:graphicFrameLocks xmlns:a="http://schemas.openxmlformats.org/drawingml/2006/main" noChangeAspect="1"/>
+            </wp:cNvGraphicFramePr>
+            <a:graphic xmlns:a="http://schemas.openxmlformats.org/drawingml/2006/main">
+              <a:graphicData uri="http://schemas.openxmlformats.org/drawingml/2006/picture">
+                <pic:pic xmlns:pic="http://schemas.openxmlformats.org/drawingml/2006/picture">
+                  <pic:nvPicPr>
+                    <pic:cNvPr id="1" name=""/>
+                    <pic:cNvPicPr/>
+                  </pic:nvPicPr>
+                  <pic:blipFill>
+                    <a:blip r:embed="rId17"/>
+                    <a:stretch>
+                      <a:fillRect/>
+                    </a:stretch>
+                  </pic:blipFill>
+                  <pic:spPr>
+                    <a:xfrm>
+                      <a:off x="0" y="0"/>
+                      <a:ext cx="4371975" cy="3819525"/>
+                    </a:xfrm>
+                    <a:prstGeom prst="rect">
+                      <a:avLst/>
+                    </a:prstGeom>
+                  </pic:spPr>
+                </pic:pic>
+              </a:graphicData>
+            </a:graphic>
+          </wp:inline>
+        </w:drawing>
+      </w:r>
+    </w:p>
+    <w:p>
+      <w:pPr>
+        <w:rPr>
+          <w:b/>
+        </w:rPr>
+      </w:pPr>
+      <w:r>
+        <w:rPr>
+          <w:noProof/>
+          <w:lang w:eastAsia="es-CO"/>
+        </w:rPr>
+        <w:drawing>
+          <wp:inline distT="0" distB="0" distL="0" distR="0" wp14:anchorId="2F6D7DED" wp14:editId="7F2F9297">
+            <wp:extent cx="3657600" cy="3733800"/>
+            <wp:effectExtent l="0" t="0" r="0" b="0"/>
+            <wp:docPr id="12" name="Imagen 12"/>
+            <wp:cNvGraphicFramePr>
+              <a:graphicFrameLocks xmlns:a="http://schemas.openxmlformats.org/drawingml/2006/main" noChangeAspect="1"/>
+            </wp:cNvGraphicFramePr>
+            <a:graphic xmlns:a="http://schemas.openxmlformats.org/drawingml/2006/main">
+              <a:graphicData uri="http://schemas.openxmlformats.org/drawingml/2006/picture">
+                <pic:pic xmlns:pic="http://schemas.openxmlformats.org/drawingml/2006/picture">
+                  <pic:nvPicPr>
+                    <pic:cNvPr id="1" name=""/>
+                    <pic:cNvPicPr/>
+                  </pic:nvPicPr>
+                  <pic:blipFill>
+                    <a:blip r:embed="rId18"/>
+                    <a:stretch>
+                      <a:fillRect/>
+                    </a:stretch>
+                  </pic:blipFill>
+                  <pic:spPr>
+                    <a:xfrm>
+                      <a:off x="0" y="0"/>
+                      <a:ext cx="3657600" cy="3733800"/>
+                    </a:xfrm>
+                    <a:prstGeom prst="rect">
+                      <a:avLst/>
+                    </a:prstGeom>
+                  </pic:spPr>
+                </pic:pic>
+              </a:graphicData>
+            </a:graphic>
+          </wp:inline>
+        </w:drawing>
+      </w:r>
+    </w:p>
+    <w:p>
+      <w:pPr>
+        <w:rPr>
+          <w:b/>
+        </w:rPr>
+      </w:pPr>
+    </w:p>
+    <w:p>
+      <w:pPr>
+        <w:rPr>
+          <w:b/>
+        </w:rPr>
+      </w:pPr>
+      <w:r>
+        <w:rPr>
+          <w:noProof/>
+          <w:lang w:eastAsia="es-CO"/>
+        </w:rPr>
+        <w:lastRenderedPageBreak/>
+        <w:drawing>
+          <wp:inline distT="0" distB="0" distL="0" distR="0" wp14:anchorId="4E7F884B" wp14:editId="6B29EB1A">
+            <wp:extent cx="5612130" cy="1301115"/>
+            <wp:effectExtent l="0" t="0" r="7620" b="0"/>
+            <wp:docPr id="13" name="Imagen 13"/>
+            <wp:cNvGraphicFramePr>
+              <a:graphicFrameLocks xmlns:a="http://schemas.openxmlformats.org/drawingml/2006/main" noChangeAspect="1"/>
+            </wp:cNvGraphicFramePr>
+            <a:graphic xmlns:a="http://schemas.openxmlformats.org/drawingml/2006/main">
+              <a:graphicData uri="http://schemas.openxmlformats.org/drawingml/2006/picture">
+                <pic:pic xmlns:pic="http://schemas.openxmlformats.org/drawingml/2006/picture">
+                  <pic:nvPicPr>
+                    <pic:cNvPr id="1" name=""/>
+                    <pic:cNvPicPr/>
+                  </pic:nvPicPr>
+                  <pic:blipFill>
+                    <a:blip r:embed="rId19"/>
+                    <a:stretch>
+                      <a:fillRect/>
+                    </a:stretch>
+                  </pic:blipFill>
+                  <pic:spPr>
+                    <a:xfrm>
+                      <a:off x="0" y="0"/>
+                      <a:ext cx="5612130" cy="1301115"/>
+                    </a:xfrm>
+                    <a:prstGeom prst="rect">
+                      <a:avLst/>
+                    </a:prstGeom>
+                  </pic:spPr>
+                </pic:pic>
+              </a:graphicData>
+            </a:graphic>
+          </wp:inline>
+        </w:drawing>
+      </w:r>
     </w:p>
     <w:sectPr>
       <w:pgSz w:w="12240" w:h="15840"/>

</xml_diff>